<commit_message>
User Story, Mock-up, schema include trello link
</commit_message>
<xml_diff>
--- a/CST 336 team project report.docx
+++ b/CST 336 team project report.docx
@@ -55,13 +55,44 @@
           <w:rFonts w:ascii="Arial" w:hAnsi="Arial" w:cs="Arial"/>
           <w:u w:val="single"/>
         </w:rPr>
-        <w:t>User Story</w:t>
+        <w:t xml:space="preserve">Trello Link: </w:t>
+      </w:r>
+      <w:hyperlink r:id="rId5" w:history="1">
+        <w:r>
+          <w:rPr>
+            <w:rStyle w:val="Hyperlink"/>
+            <w:rFonts w:ascii="Arial" w:hAnsi="Arial" w:cs="Arial"/>
+          </w:rPr>
+          <w:t>https://trello.com/b/LQnpQ1C5/project-requirements</w:t>
+        </w:r>
+      </w:hyperlink>
+      <w:r>
+        <w:rPr>
+          <w:rFonts w:ascii="Arial" w:hAnsi="Arial" w:cs="Arial"/>
+          <w:u w:val="single"/>
+        </w:rPr>
+        <w:t xml:space="preserve"> </w:t>
       </w:r>
     </w:p>
     <w:p>
       <w:pPr>
         <w:rPr>
           <w:rFonts w:ascii="Arial" w:hAnsi="Arial" w:cs="Arial"/>
+          <w:u w:val="single"/>
+        </w:rPr>
+      </w:pPr>
+      <w:r>
+        <w:rPr>
+          <w:rFonts w:ascii="Arial" w:hAnsi="Arial" w:cs="Arial"/>
+          <w:u w:val="single"/>
+        </w:rPr>
+        <w:t>User Story</w:t>
+      </w:r>
+    </w:p>
+    <w:p>
+      <w:pPr>
+        <w:rPr>
+          <w:rFonts w:ascii="Arial" w:hAnsi="Arial" w:cs="Arial"/>
         </w:rPr>
       </w:pPr>
       <w:r>
@@ -97,6 +128,153 @@
           <w:rFonts w:ascii="Arial" w:hAnsi="Arial" w:cs="Arial"/>
         </w:rPr>
         <w:t xml:space="preserve"> on the playlist page and get a list of the songs in that playlist. </w:t>
+      </w:r>
+    </w:p>
+    <w:p>
+      <w:pPr>
+        <w:rPr>
+          <w:rFonts w:ascii="Arial" w:hAnsi="Arial" w:cs="Arial"/>
+        </w:rPr>
+      </w:pPr>
+    </w:p>
+    <w:p>
+      <w:pPr>
+        <w:rPr>
+          <w:rFonts w:ascii="Arial" w:hAnsi="Arial" w:cs="Arial"/>
+          <w:u w:val="single"/>
+        </w:rPr>
+      </w:pPr>
+      <w:r>
+        <w:rPr>
+          <w:rFonts w:ascii="Arial" w:hAnsi="Arial" w:cs="Arial"/>
+          <w:u w:val="single"/>
+        </w:rPr>
+        <w:t>Database Scheme</w:t>
+      </w:r>
+    </w:p>
+    <w:p>
+      <w:pPr>
+        <w:rPr>
+          <w:rFonts w:ascii="Arial" w:hAnsi="Arial" w:cs="Arial"/>
+        </w:rPr>
+      </w:pPr>
+      <w:r>
+        <w:rPr>
+          <w:noProof/>
+          <w:lang w:eastAsia="en-GB"/>
+        </w:rPr>
+        <w:drawing>
+          <wp:inline distT="0" distB="0" distL="0" distR="0" wp14:anchorId="399BB4D0" wp14:editId="7D94EABE">
+            <wp:extent cx="5314950" cy="2288180"/>
+            <wp:effectExtent l="0" t="0" r="0" b="0"/>
+            <wp:docPr id="1" name="Picture 1"/>
+            <wp:cNvGraphicFramePr>
+              <a:graphicFrameLocks xmlns:a="http://schemas.openxmlformats.org/drawingml/2006/main" noChangeAspect="1"/>
+            </wp:cNvGraphicFramePr>
+            <a:graphic xmlns:a="http://schemas.openxmlformats.org/drawingml/2006/main">
+              <a:graphicData uri="http://schemas.openxmlformats.org/drawingml/2006/picture">
+                <pic:pic xmlns:pic="http://schemas.openxmlformats.org/drawingml/2006/picture">
+                  <pic:nvPicPr>
+                    <pic:cNvPr id="0" name=""/>
+                    <pic:cNvPicPr/>
+                  </pic:nvPicPr>
+                  <pic:blipFill rotWithShape="1">
+                    <a:blip r:embed="rId6"/>
+                    <a:srcRect l="33444" t="27515" r="5491" b="25721"/>
+                    <a:stretch/>
+                  </pic:blipFill>
+                  <pic:spPr bwMode="auto">
+                    <a:xfrm>
+                      <a:off x="0" y="0"/>
+                      <a:ext cx="5321435" cy="2290972"/>
+                    </a:xfrm>
+                    <a:prstGeom prst="rect">
+                      <a:avLst/>
+                    </a:prstGeom>
+                    <a:ln>
+                      <a:noFill/>
+                    </a:ln>
+                    <a:extLst>
+                      <a:ext uri="{53640926-AAD7-44D8-BBD7-CCE9431645EC}">
+                        <a14:shadowObscured xmlns:a14="http://schemas.microsoft.com/office/drawing/2010/main"/>
+                      </a:ext>
+                    </a:extLst>
+                  </pic:spPr>
+                </pic:pic>
+              </a:graphicData>
+            </a:graphic>
+          </wp:inline>
+        </w:drawing>
+      </w:r>
+    </w:p>
+    <w:p>
+      <w:pPr>
+        <w:rPr>
+          <w:rFonts w:ascii="Arial" w:hAnsi="Arial" w:cs="Arial"/>
+          <w:u w:val="single"/>
+        </w:rPr>
+      </w:pPr>
+      <w:r>
+        <w:rPr>
+          <w:rFonts w:ascii="Arial" w:hAnsi="Arial" w:cs="Arial"/>
+          <w:u w:val="single"/>
+        </w:rPr>
+        <w:t>Mock Up</w:t>
+      </w:r>
+    </w:p>
+    <w:p>
+      <w:pPr>
+        <w:rPr>
+          <w:rFonts w:ascii="Arial" w:hAnsi="Arial" w:cs="Arial"/>
+        </w:rPr>
+      </w:pPr>
+      <w:r>
+        <w:rPr>
+          <w:noProof/>
+          <w:lang w:eastAsia="en-GB"/>
+        </w:rPr>
+        <w:drawing>
+          <wp:inline distT="0" distB="0" distL="0" distR="0" wp14:anchorId="12702E9F" wp14:editId="03F021FF">
+            <wp:extent cx="3543298" cy="2009775"/>
+            <wp:effectExtent l="0" t="0" r="635" b="0"/>
+            <wp:docPr id="2" name="Picture 2"/>
+            <wp:cNvGraphicFramePr>
+              <a:graphicFrameLocks xmlns:a="http://schemas.openxmlformats.org/drawingml/2006/main" noChangeAspect="1"/>
+            </wp:cNvGraphicFramePr>
+            <a:graphic xmlns:a="http://schemas.openxmlformats.org/drawingml/2006/main">
+              <a:graphicData uri="http://schemas.openxmlformats.org/drawingml/2006/picture">
+                <pic:pic xmlns:pic="http://schemas.openxmlformats.org/drawingml/2006/picture">
+                  <pic:nvPicPr>
+                    <pic:cNvPr id="0" name=""/>
+                    <pic:cNvPicPr/>
+                  </pic:nvPicPr>
+                  <pic:blipFill rotWithShape="1">
+                    <a:blip r:embed="rId7"/>
+                    <a:srcRect l="27609" t="14793" r="10518" b="22780"/>
+                    <a:stretch/>
+                  </pic:blipFill>
+                  <pic:spPr bwMode="auto">
+                    <a:xfrm>
+                      <a:off x="0" y="0"/>
+                      <a:ext cx="3546256" cy="2011453"/>
+                    </a:xfrm>
+                    <a:prstGeom prst="rect">
+                      <a:avLst/>
+                    </a:prstGeom>
+                    <a:ln>
+                      <a:noFill/>
+                    </a:ln>
+                    <a:extLst>
+                      <a:ext uri="{53640926-AAD7-44D8-BBD7-CCE9431645EC}">
+                        <a14:shadowObscured xmlns:a14="http://schemas.microsoft.com/office/drawing/2010/main"/>
+                      </a:ext>
+                    </a:extLst>
+                  </pic:spPr>
+                </pic:pic>
+              </a:graphicData>
+            </a:graphic>
+          </wp:inline>
+        </w:drawing>
       </w:r>
       <w:bookmarkStart w:id="0" w:name="_GoBack"/>
       <w:bookmarkEnd w:id="0"/>
@@ -298,6 +476,47 @@
     <w:semiHidden/>
     <w:unhideWhenUsed/>
   </w:style>
+  <w:style w:type="paragraph" w:styleId="BalloonText">
+    <w:name w:val="Balloon Text"/>
+    <w:basedOn w:val="Normal"/>
+    <w:link w:val="BalloonTextChar"/>
+    <w:uiPriority w:val="99"/>
+    <w:semiHidden/>
+    <w:unhideWhenUsed/>
+    <w:rsid w:val="007269C9"/>
+    <w:pPr>
+      <w:spacing w:after="0" w:line="240" w:lineRule="auto"/>
+    </w:pPr>
+    <w:rPr>
+      <w:rFonts w:ascii="Tahoma" w:hAnsi="Tahoma" w:cs="Tahoma"/>
+      <w:sz w:val="16"/>
+      <w:szCs w:val="16"/>
+    </w:rPr>
+  </w:style>
+  <w:style w:type="character" w:customStyle="1" w:styleId="BalloonTextChar">
+    <w:name w:val="Balloon Text Char"/>
+    <w:basedOn w:val="DefaultParagraphFont"/>
+    <w:link w:val="BalloonText"/>
+    <w:uiPriority w:val="99"/>
+    <w:semiHidden/>
+    <w:rsid w:val="007269C9"/>
+    <w:rPr>
+      <w:rFonts w:ascii="Tahoma" w:hAnsi="Tahoma" w:cs="Tahoma"/>
+      <w:sz w:val="16"/>
+      <w:szCs w:val="16"/>
+    </w:rPr>
+  </w:style>
+  <w:style w:type="character" w:styleId="Hyperlink">
+    <w:name w:val="Hyperlink"/>
+    <w:basedOn w:val="DefaultParagraphFont"/>
+    <w:uiPriority w:val="99"/>
+    <w:unhideWhenUsed/>
+    <w:rsid w:val="00540A66"/>
+    <w:rPr>
+      <w:color w:val="0000FF" w:themeColor="hyperlink"/>
+      <w:u w:val="single"/>
+    </w:rPr>
+  </w:style>
 </w:styles>
 </file>
 
@@ -487,6 +706,47 @@
     <w:uiPriority w:val="99"/>
     <w:semiHidden/>
     <w:unhideWhenUsed/>
+  </w:style>
+  <w:style w:type="paragraph" w:styleId="BalloonText">
+    <w:name w:val="Balloon Text"/>
+    <w:basedOn w:val="Normal"/>
+    <w:link w:val="BalloonTextChar"/>
+    <w:uiPriority w:val="99"/>
+    <w:semiHidden/>
+    <w:unhideWhenUsed/>
+    <w:rsid w:val="007269C9"/>
+    <w:pPr>
+      <w:spacing w:after="0" w:line="240" w:lineRule="auto"/>
+    </w:pPr>
+    <w:rPr>
+      <w:rFonts w:ascii="Tahoma" w:hAnsi="Tahoma" w:cs="Tahoma"/>
+      <w:sz w:val="16"/>
+      <w:szCs w:val="16"/>
+    </w:rPr>
+  </w:style>
+  <w:style w:type="character" w:customStyle="1" w:styleId="BalloonTextChar">
+    <w:name w:val="Balloon Text Char"/>
+    <w:basedOn w:val="DefaultParagraphFont"/>
+    <w:link w:val="BalloonText"/>
+    <w:uiPriority w:val="99"/>
+    <w:semiHidden/>
+    <w:rsid w:val="007269C9"/>
+    <w:rPr>
+      <w:rFonts w:ascii="Tahoma" w:hAnsi="Tahoma" w:cs="Tahoma"/>
+      <w:sz w:val="16"/>
+      <w:szCs w:val="16"/>
+    </w:rPr>
+  </w:style>
+  <w:style w:type="character" w:styleId="Hyperlink">
+    <w:name w:val="Hyperlink"/>
+    <w:basedOn w:val="DefaultParagraphFont"/>
+    <w:uiPriority w:val="99"/>
+    <w:unhideWhenUsed/>
+    <w:rsid w:val="00540A66"/>
+    <w:rPr>
+      <w:color w:val="0000FF" w:themeColor="hyperlink"/>
+      <w:u w:val="single"/>
+    </w:rPr>
   </w:style>
 </w:styles>
 </file>

</xml_diff>